<commit_message>
Generating Simple Equations XSLT progress
</commit_message>
<xml_diff>
--- a/XSLT.WordDocument.Generator/XSLT.WordDocument.Generator/Generated/SimpleEquations.docx
+++ b/XSLT.WordDocument.Generator/XSLT.WordDocument.Generator/Generated/SimpleEquations.docx
@@ -36,31 +36,14 @@
         <w:pStyle w:val="ListParagraph"/>
         <w:numPr>
           <w:ilvl w:val="0"/>
-          <w:numId w:val="1"/>
+          <w:numId w:val="2"/>
         </w:numPr>
+      </w:pPr>
+      <w:r>
         <w:rPr>
-          <w:rStyle w:val="Strong"/>
-          <w:b w:val="0"/>
-          <w:bCs w:val="0"/>
-        </w:rPr>
-      </w:pPr>
-      <w:r>
-        <w:rPr>
-          <w:rStyle w:val="Strong"/>
+          <w:b/>
         </w:rPr>
         <w:t>A</w:t>
-      </w:r>
-    </w:p>
-    <w:p xmlns:w14="http://schemas.microsoft.com/office/word/2010/wordml">
-      <w:pPr>
-        <w:pStyle w:val="ListParagraph"/>
-        <w:numPr>
-          <w:ilvl w:val="1"/>
-          <w:numId w:val="1"/>
-        </w:numPr>
-      </w:pPr>
-      <w:r>
-        <w:t>Area of the circle</w:t>
       </w:r>
     </w:p>
     <w:p xmlns:w14="http://schemas.microsoft.com/office/word/2010/wordml">
@@ -68,31 +51,11 @@
         <w:pStyle w:val="ListParagraph"/>
         <w:numPr>
           <w:ilvl w:val="0"/>
-          <w:numId w:val="1"/>
+          <w:numId w:val="2"/>
         </w:numPr>
-        <w:rPr>
-          <w:rStyle w:val="Strong"/>
-          <w:b w:val="0"/>
-          <w:bCs w:val="0"/>
-        </w:rPr>
-      </w:pPr>
-      <w:r>
-        <w:rPr>
-          <w:rStyle w:val="Strong"/>
-        </w:rPr>
-        <w:t>PI</w:t>
-      </w:r>
-    </w:p>
-    <w:p xmlns:w14="http://schemas.microsoft.com/office/word/2010/wordml">
-      <w:pPr>
-        <w:pStyle w:val="ListParagraph"/>
-        <w:numPr>
-          <w:ilvl w:val="1"/>
-          <w:numId w:val="1"/>
-        </w:numPr>
-      </w:pPr>
-      <w:r>
-        <w:t>Mathematical constant that is the ratio of a circle's circumference to its diameter. PI, 3.14159265359...</w:t>
+      </w:pPr>
+      <w:r>
+        <w:t>Area of the circle</w:t>
       </w:r>
     </w:p>
     <w:p xmlns:w14="http://schemas.microsoft.com/office/word/2010/wordml">
@@ -100,52 +63,14 @@
         <w:pStyle w:val="ListParagraph"/>
         <w:numPr>
           <w:ilvl w:val="0"/>
-          <w:numId w:val="1"/>
+          <w:numId w:val="2"/>
         </w:numPr>
+      </w:pPr>
+      <w:r>
         <w:rPr>
-          <w:rStyle w:val="Strong"/>
-          <w:b w:val="0"/>
-          <w:bCs w:val="0"/>
+          <w:b/>
         </w:rPr>
-      </w:pPr>
-      <w:r>
-        <w:rPr>
-          <w:rStyle w:val="Strong"/>
-        </w:rPr>
-        <w:t>r</w:t>
-      </w:r>
-    </w:p>
-    <w:p xmlns:w14="http://schemas.microsoft.com/office/word/2010/wordml">
-      <w:pPr>
-        <w:pStyle w:val="ListParagraph"/>
-        <w:numPr>
-          <w:ilvl w:val="1"/>
-          <w:numId w:val="1"/>
-        </w:numPr>
-      </w:pPr>
-      <w:r>
-        <w:t>Radius of the cirlce. Radius = 1/2 * Diameter.</w:t>
-      </w:r>
-    </w:p>
-    <w:p xmlns:w14="http://schemas.microsoft.com/office/word/2010/wordml">
-      <w:pPr>
-        <w:pStyle w:val="Heading2"/>
-      </w:pPr>
-      <w:r>
-        <w:t>Hypotenuse</w:t>
-      </w:r>
-    </w:p>
-    <w:p xmlns:w14="http://schemas.microsoft.com/office/word/2010/wordml">
-      <w:pPr>
-        <w:pStyle w:val="Subtitle"/>
-      </w:pPr>
-      <w:r>
-        <w:t>The equation for the hypotenuse of a right-angled triangle using Pythagorean Theorem.</w:t>
-      </w:r>
-    </w:p>
-    <w:p xmlns:w14="http://schemas.microsoft.com/office/word/2010/wordml">
-      <w:r>
-        <w:t>C = Sqrt(a^2 + b^2)</w:t>
+        <w:t>PI</w:t>
       </w:r>
     </w:p>
     <w:p xmlns:w14="http://schemas.microsoft.com/office/word/2010/wordml">
@@ -153,31 +78,11 @@
         <w:pStyle w:val="ListParagraph"/>
         <w:numPr>
           <w:ilvl w:val="0"/>
-          <w:numId w:val="1"/>
+          <w:numId w:val="2"/>
         </w:numPr>
-        <w:rPr>
-          <w:rStyle w:val="Strong"/>
-          <w:b w:val="0"/>
-          <w:bCs w:val="0"/>
-        </w:rPr>
-      </w:pPr>
-      <w:r>
-        <w:rPr>
-          <w:rStyle w:val="Strong"/>
-        </w:rPr>
-        <w:t>C</w:t>
-      </w:r>
-    </w:p>
-    <w:p xmlns:w14="http://schemas.microsoft.com/office/word/2010/wordml">
-      <w:pPr>
-        <w:pStyle w:val="ListParagraph"/>
-        <w:numPr>
-          <w:ilvl w:val="1"/>
-          <w:numId w:val="1"/>
-        </w:numPr>
-      </w:pPr>
-      <w:r>
-        <w:t>Length of the hypotenuse of a right triangle.</w:t>
+      </w:pPr>
+      <w:r>
+        <w:t>Mathematical constant that is the ratio of a circle's circumference to its diameter. PI, 3.14159265359...</w:t>
       </w:r>
     </w:p>
     <w:p xmlns:w14="http://schemas.microsoft.com/office/word/2010/wordml">
@@ -185,31 +90,14 @@
         <w:pStyle w:val="ListParagraph"/>
         <w:numPr>
           <w:ilvl w:val="0"/>
-          <w:numId w:val="1"/>
+          <w:numId w:val="2"/>
         </w:numPr>
+      </w:pPr>
+      <w:r>
         <w:rPr>
-          <w:rStyle w:val="Strong"/>
-          <w:b w:val="0"/>
-          <w:bCs w:val="0"/>
+          <w:b/>
         </w:rPr>
-      </w:pPr>
-      <w:r>
-        <w:rPr>
-          <w:rStyle w:val="Strong"/>
-        </w:rPr>
-        <w:t>b</w:t>
-      </w:r>
-    </w:p>
-    <w:p xmlns:w14="http://schemas.microsoft.com/office/word/2010/wordml">
-      <w:pPr>
-        <w:pStyle w:val="ListParagraph"/>
-        <w:numPr>
-          <w:ilvl w:val="1"/>
-          <w:numId w:val="1"/>
-        </w:numPr>
-      </w:pPr>
-      <w:r>
-        <w:t>Length of a side of a right triangle.</w:t>
+        <w:t>r</w:t>
       </w:r>
     </w:p>
     <w:p xmlns:w14="http://schemas.microsoft.com/office/word/2010/wordml">
@@ -217,17 +105,99 @@
         <w:pStyle w:val="ListParagraph"/>
         <w:numPr>
           <w:ilvl w:val="0"/>
-          <w:numId w:val="1"/>
+          <w:numId w:val="2"/>
         </w:numPr>
+      </w:pPr>
+      <w:r>
+        <w:t>Radius of the cirlce. Radius = 1/2 * Diameter.</w:t>
+      </w:r>
+    </w:p>
+    <w:p xmlns:w14="http://schemas.microsoft.com/office/word/2010/wordml">
+      <w:pPr>
+        <w:pStyle w:val="Heading2"/>
+      </w:pPr>
+      <w:r>
+        <w:t>Hypotenuse</w:t>
+      </w:r>
+    </w:p>
+    <w:p xmlns:w14="http://schemas.microsoft.com/office/word/2010/wordml">
+      <w:pPr>
+        <w:pStyle w:val="Subtitle"/>
+      </w:pPr>
+      <w:r>
+        <w:t>The equation for the hypotenuse of a right-angled triangle using Pythagorean Theorem.</w:t>
+      </w:r>
+    </w:p>
+    <w:p xmlns:w14="http://schemas.microsoft.com/office/word/2010/wordml">
+      <w:r>
+        <w:t>C = Sqrt(a^2 + b^2)</w:t>
+      </w:r>
+    </w:p>
+    <w:p xmlns:w14="http://schemas.microsoft.com/office/word/2010/wordml">
+      <w:pPr>
+        <w:pStyle w:val="ListParagraph"/>
+        <w:numPr>
+          <w:ilvl w:val="0"/>
+          <w:numId w:val="2"/>
+        </w:numPr>
+      </w:pPr>
+      <w:r>
         <w:rPr>
-          <w:rStyle w:val="Strong"/>
-          <w:b w:val="0"/>
-          <w:bCs w:val="0"/>
+          <w:b/>
         </w:rPr>
+        <w:t>C</w:t>
+      </w:r>
+    </w:p>
+    <w:p xmlns:w14="http://schemas.microsoft.com/office/word/2010/wordml">
+      <w:pPr>
+        <w:pStyle w:val="ListParagraph"/>
+        <w:numPr>
+          <w:ilvl w:val="0"/>
+          <w:numId w:val="2"/>
+        </w:numPr>
+      </w:pPr>
+      <w:r>
+        <w:t>Length of the hypotenuse of a right triangle.</w:t>
+      </w:r>
+    </w:p>
+    <w:p xmlns:w14="http://schemas.microsoft.com/office/word/2010/wordml">
+      <w:pPr>
+        <w:pStyle w:val="ListParagraph"/>
+        <w:numPr>
+          <w:ilvl w:val="0"/>
+          <w:numId w:val="2"/>
+        </w:numPr>
       </w:pPr>
       <w:r>
         <w:rPr>
-          <w:rStyle w:val="Strong"/>
+          <w:b/>
+        </w:rPr>
+        <w:t>b</w:t>
+      </w:r>
+    </w:p>
+    <w:p xmlns:w14="http://schemas.microsoft.com/office/word/2010/wordml">
+      <w:pPr>
+        <w:pStyle w:val="ListParagraph"/>
+        <w:numPr>
+          <w:ilvl w:val="0"/>
+          <w:numId w:val="2"/>
+        </w:numPr>
+      </w:pPr>
+      <w:r>
+        <w:t>Length of a side of a right triangle.</w:t>
+      </w:r>
+    </w:p>
+    <w:p xmlns:w14="http://schemas.microsoft.com/office/word/2010/wordml">
+      <w:pPr>
+        <w:pStyle w:val="ListParagraph"/>
+        <w:numPr>
+          <w:ilvl w:val="0"/>
+          <w:numId w:val="2"/>
+        </w:numPr>
+      </w:pPr>
+      <w:r>
+        <w:rPr>
+          <w:b/>
         </w:rPr>
         <w:t>a</w:t>
       </w:r>
@@ -236,8 +206,8 @@
       <w:pPr>
         <w:pStyle w:val="ListParagraph"/>
         <w:numPr>
-          <w:ilvl w:val="1"/>
-          <w:numId w:val="1"/>
+          <w:ilvl w:val="0"/>
+          <w:numId w:val="2"/>
         </w:numPr>
       </w:pPr>
       <w:r>

</xml_diff>